<commit_message>
Add dialog of choose file, add parser
</commit_message>
<xml_diff>
--- a/Список литературы - диплом.docx
+++ b/Список литературы - диплом.docx
@@ -7,159 +7,312 @@
         <w:r>
           <w:rPr>
             <w:rStyle w:val="a3"/>
-          </w:rPr>
-          <w:t>http://habrahabr.ru/post/133575/</w:t>
+            <w:lang w:val="en-US"/>
+          </w:rPr>
+          <w:t>http://developer.android.com/training/basics/network-ops/xml.html</w:t>
         </w:r>
       </w:hyperlink>
       <w:r>
         <w:rPr>
           <w:lang w:val="en-US"/>
         </w:rPr>
-        <w:t xml:space="preserve"> - 2 </w:t>
-      </w:r>
-      <w:r>
-        <w:t>марта</w:t>
-      </w:r>
-    </w:p>
-    <w:p>
-      <w:hyperlink r:id="rId6" w:history="1">
-        <w:r>
-          <w:rPr>
-            <w:rStyle w:val="a3"/>
-          </w:rPr>
-          <w:t>https://developers.google.com/drive/examples/java#making_authorized_api_requests</w:t>
-        </w:r>
-      </w:hyperlink>
-      <w:r>
-        <w:t xml:space="preserve">  2 декабря</w:t>
-      </w:r>
-    </w:p>
-    <w:p>
-      <w:hyperlink r:id="rId7" w:history="1">
-        <w:r>
-          <w:rPr>
-            <w:rStyle w:val="a3"/>
-          </w:rPr>
-          <w:t>http://startandroid.ru/ru/uroki/vse-uroki-spiskom</w:t>
-        </w:r>
-      </w:hyperlink>
-      <w:r>
-        <w:t xml:space="preserve">  19 ноября</w:t>
-      </w:r>
-    </w:p>
-    <w:p>
-      <w:hyperlink r:id="rId8" w:history="1">
-        <w:r>
-          <w:rPr>
-            <w:rStyle w:val="a3"/>
-          </w:rPr>
-          <w:t>http://developer.android.com/training/basics/firstapp/starting-activity.html</w:t>
-        </w:r>
-      </w:hyperlink>
-      <w:r>
-        <w:t xml:space="preserve"> 21 ноября</w:t>
-      </w:r>
-    </w:p>
-    <w:p>
-      <w:hyperlink r:id="rId9" w:history="1">
-        <w:r>
-          <w:rPr>
-            <w:rStyle w:val="a3"/>
-          </w:rPr>
-          <w:t>http://developer.alexanderklimov.ru/android/theory/menu.php</w:t>
-        </w:r>
-      </w:hyperlink>
-      <w:r>
-        <w:t xml:space="preserve"> 12 февраля</w:t>
-      </w:r>
-    </w:p>
-    <w:p/>
-    <w:p>
-      <w:hyperlink r:id="rId10" w:history="1">
-        <w:r>
-          <w:rPr>
-            <w:rStyle w:val="a3"/>
-          </w:rPr>
-          <w:t>http://developer.alexanderklimov.ru/android/keyboard.php</w:t>
-        </w:r>
-      </w:hyperlink>
-      <w:r>
-        <w:t xml:space="preserve"> </w:t>
-      </w:r>
-      <w:r>
-        <w:t>2 марта 2014 г.</w:t>
-      </w:r>
-    </w:p>
-    <w:p>
-      <w:hyperlink r:id="rId11" w:history="1">
-        <w:r>
-          <w:rPr>
-            <w:rStyle w:val="a3"/>
-          </w:rPr>
-          <w:t>http://ru-code-android.livejournal.com/1700.html</w:t>
-        </w:r>
-      </w:hyperlink>
-      <w:r>
-        <w:t xml:space="preserve">  13 февраля </w:t>
-      </w:r>
-    </w:p>
-    <w:p>
-      <w:hyperlink r:id="rId12" w:history="1">
-        <w:r>
-          <w:rPr>
-            <w:rStyle w:val="a3"/>
-          </w:rPr>
-          <w:t>http://ru-code-android.livejournal.com/1867.html</w:t>
-        </w:r>
-      </w:hyperlink>
-      <w:r>
-        <w:t xml:space="preserve">  13 февраля</w:t>
-      </w:r>
-    </w:p>
-    <w:p>
-      <w:hyperlink r:id="rId13" w:history="1">
-        <w:r>
-          <w:rPr>
-            <w:rStyle w:val="a3"/>
-          </w:rPr>
-          <w:t>http://androiddrawableexplorer.appspot.com/</w:t>
-        </w:r>
-      </w:hyperlink>
-      <w:r>
-        <w:t xml:space="preserve"> 14 февраля</w:t>
-      </w:r>
-    </w:p>
-    <w:p>
-      <w:hyperlink r:id="rId14" w:history="1">
-        <w:r>
-          <w:rPr>
-            <w:rStyle w:val="a3"/>
-          </w:rPr>
-          <w:t>http://habrahabr.ru/post/145646/</w:t>
-        </w:r>
-      </w:hyperlink>
-      <w:r>
-        <w:t xml:space="preserve"> 14 февраля</w:t>
-      </w:r>
-    </w:p>
-    <w:p>
-      <w:hyperlink r:id="rId15" w:history="1">
-        <w:r>
-          <w:rPr>
-            <w:rStyle w:val="a3"/>
-          </w:rPr>
-          <w:t>http://developer.android.com/reference/android/app/ActionBar.html#setHomeButtonEnabled(boolean)</w:t>
-        </w:r>
-      </w:hyperlink>
-      <w:r>
-        <w:t xml:space="preserve"> 16 февраля</w:t>
-      </w:r>
-    </w:p>
-    <w:p/>
-    <w:p>
+        <w:t xml:space="preserve"> 12 </w:t>
+      </w:r>
+      <w:r>
+        <w:t>апреля</w:t>
+      </w:r>
       <w:bookmarkStart w:id="0" w:name="_GoBack"/>
       <w:bookmarkEnd w:id="0"/>
     </w:p>
+    <w:p>
+      <w:hyperlink r:id="rId6" w:history="1">
+        <w:r>
+          <w:rPr>
+            <w:rStyle w:val="a3"/>
+          </w:rPr>
+          <w:t>https://www.dropbox.com/developers/sync</w:t>
+        </w:r>
+      </w:hyperlink>
+      <w:r>
+        <w:t xml:space="preserve">  30 марта</w:t>
+      </w:r>
+    </w:p>
+    <w:p>
+      <w:hyperlink r:id="rId7" w:history="1">
+        <w:r>
+          <w:rPr>
+            <w:rStyle w:val="a3"/>
+            <w:lang w:val="en-US"/>
+          </w:rPr>
+          <w:t>http</w:t>
+        </w:r>
+        <w:r>
+          <w:rPr>
+            <w:rStyle w:val="a3"/>
+          </w:rPr>
+          <w:t>://</w:t>
+        </w:r>
+        <w:r>
+          <w:rPr>
+            <w:rStyle w:val="a3"/>
+            <w:lang w:val="en-US"/>
+          </w:rPr>
+          <w:t>developer</w:t>
+        </w:r>
+        <w:r>
+          <w:rPr>
+            <w:rStyle w:val="a3"/>
+          </w:rPr>
+          <w:t>.</w:t>
+        </w:r>
+        <w:r>
+          <w:rPr>
+            <w:rStyle w:val="a3"/>
+            <w:lang w:val="en-US"/>
+          </w:rPr>
+          <w:t>android</w:t>
+        </w:r>
+        <w:r>
+          <w:rPr>
+            <w:rStyle w:val="a3"/>
+          </w:rPr>
+          <w:t>.</w:t>
+        </w:r>
+        <w:r>
+          <w:rPr>
+            <w:rStyle w:val="a3"/>
+            <w:lang w:val="en-US"/>
+          </w:rPr>
+          <w:t>com</w:t>
+        </w:r>
+        <w:r>
+          <w:rPr>
+            <w:rStyle w:val="a3"/>
+          </w:rPr>
+          <w:t>/</w:t>
+        </w:r>
+        <w:r>
+          <w:rPr>
+            <w:rStyle w:val="a3"/>
+            <w:lang w:val="en-US"/>
+          </w:rPr>
+          <w:t>reference</w:t>
+        </w:r>
+        <w:r>
+          <w:rPr>
+            <w:rStyle w:val="a3"/>
+          </w:rPr>
+          <w:t>/</w:t>
+        </w:r>
+        <w:r>
+          <w:rPr>
+            <w:rStyle w:val="a3"/>
+            <w:lang w:val="en-US"/>
+          </w:rPr>
+          <w:t>android</w:t>
+        </w:r>
+        <w:r>
+          <w:rPr>
+            <w:rStyle w:val="a3"/>
+          </w:rPr>
+          <w:t>/</w:t>
+        </w:r>
+        <w:r>
+          <w:rPr>
+            <w:rStyle w:val="a3"/>
+            <w:lang w:val="en-US"/>
+          </w:rPr>
+          <w:t>os</w:t>
+        </w:r>
+        <w:r>
+          <w:rPr>
+            <w:rStyle w:val="a3"/>
+          </w:rPr>
+          <w:t>/</w:t>
+        </w:r>
+        <w:r>
+          <w:rPr>
+            <w:rStyle w:val="a3"/>
+            <w:lang w:val="en-US"/>
+          </w:rPr>
+          <w:t>Environment</w:t>
+        </w:r>
+        <w:r>
+          <w:rPr>
+            <w:rStyle w:val="a3"/>
+          </w:rPr>
+          <w:t>.</w:t>
+        </w:r>
+        <w:r>
+          <w:rPr>
+            <w:rStyle w:val="a3"/>
+            <w:lang w:val="en-US"/>
+          </w:rPr>
+          <w:t>html</w:t>
+        </w:r>
+      </w:hyperlink>
+      <w:r>
+        <w:t xml:space="preserve"> </w:t>
+      </w:r>
+      <w:r>
+        <w:t xml:space="preserve">9 </w:t>
+      </w:r>
+      <w:r>
+        <w:t>апреля</w:t>
+      </w:r>
+    </w:p>
+    <w:p>
+      <w:hyperlink r:id="rId8" w:history="1">
+        <w:r>
+          <w:rPr>
+            <w:rStyle w:val="a3"/>
+          </w:rPr>
+          <w:t>http://habrahabr.ru/post/133575/</w:t>
+        </w:r>
+      </w:hyperlink>
+      <w:r>
+        <w:t xml:space="preserve"> - 2 </w:t>
+      </w:r>
+      <w:r>
+        <w:t>марта</w:t>
+      </w:r>
+    </w:p>
+    <w:p>
+      <w:hyperlink r:id="rId9" w:anchor="making_authorized_api_requests" w:history="1">
+        <w:r>
+          <w:rPr>
+            <w:rStyle w:val="a3"/>
+          </w:rPr>
+          <w:t>https://developers.google.com/drive/examples/java#making_authorized_api_requests</w:t>
+        </w:r>
+      </w:hyperlink>
+      <w:r>
+        <w:t xml:space="preserve">  2 декабря</w:t>
+      </w:r>
+    </w:p>
+    <w:p>
+      <w:hyperlink r:id="rId10" w:history="1">
+        <w:r>
+          <w:rPr>
+            <w:rStyle w:val="a3"/>
+          </w:rPr>
+          <w:t>http://startandroid.ru/ru/uroki/vse-uroki-spiskom</w:t>
+        </w:r>
+      </w:hyperlink>
+      <w:r>
+        <w:t xml:space="preserve">  19 ноября</w:t>
+      </w:r>
+    </w:p>
+    <w:p>
+      <w:hyperlink r:id="rId11" w:history="1">
+        <w:r>
+          <w:rPr>
+            <w:rStyle w:val="a3"/>
+          </w:rPr>
+          <w:t>http://developer.android.com/training/basics/firstapp/starting-activity.html</w:t>
+        </w:r>
+      </w:hyperlink>
+      <w:r>
+        <w:t xml:space="preserve"> 21 ноября</w:t>
+      </w:r>
+    </w:p>
+    <w:p>
+      <w:hyperlink r:id="rId12" w:history="1">
+        <w:r>
+          <w:rPr>
+            <w:rStyle w:val="a3"/>
+          </w:rPr>
+          <w:t>http://developer.alexanderklimov.ru/android/theory/menu.php</w:t>
+        </w:r>
+      </w:hyperlink>
+      <w:r>
+        <w:t xml:space="preserve"> 12 февраля</w:t>
+      </w:r>
+    </w:p>
+    <w:p/>
+    <w:p>
+      <w:hyperlink r:id="rId13" w:history="1">
+        <w:r>
+          <w:rPr>
+            <w:rStyle w:val="a3"/>
+          </w:rPr>
+          <w:t>http://developer.alexanderklimov.ru/android/keyboard.php</w:t>
+        </w:r>
+      </w:hyperlink>
+      <w:r>
+        <w:t xml:space="preserve"> </w:t>
+      </w:r>
+      <w:r>
+        <w:t>2 марта 2014 г.</w:t>
+      </w:r>
+    </w:p>
+    <w:p>
+      <w:hyperlink r:id="rId14" w:history="1">
+        <w:r>
+          <w:rPr>
+            <w:rStyle w:val="a3"/>
+          </w:rPr>
+          <w:t>http://ru-code-android.livejournal.com/1700.html</w:t>
+        </w:r>
+      </w:hyperlink>
+      <w:r>
+        <w:t xml:space="preserve">  13 февраля </w:t>
+      </w:r>
+    </w:p>
+    <w:p>
+      <w:hyperlink r:id="rId15" w:history="1">
+        <w:r>
+          <w:rPr>
+            <w:rStyle w:val="a3"/>
+          </w:rPr>
+          <w:t>http://ru-code-android.livejournal.com/1867.html</w:t>
+        </w:r>
+      </w:hyperlink>
+      <w:r>
+        <w:t xml:space="preserve">  13 февраля</w:t>
+      </w:r>
+    </w:p>
+    <w:p>
+      <w:hyperlink r:id="rId16" w:history="1">
+        <w:r>
+          <w:rPr>
+            <w:rStyle w:val="a3"/>
+          </w:rPr>
+          <w:t>http://androiddrawableexplorer.appspot.com/</w:t>
+        </w:r>
+      </w:hyperlink>
+      <w:r>
+        <w:t xml:space="preserve"> 14 февраля</w:t>
+      </w:r>
+    </w:p>
+    <w:p>
+      <w:hyperlink r:id="rId17" w:history="1">
+        <w:r>
+          <w:rPr>
+            <w:rStyle w:val="a3"/>
+          </w:rPr>
+          <w:t>http://habrahabr.ru/post/145646/</w:t>
+        </w:r>
+      </w:hyperlink>
+      <w:r>
+        <w:t xml:space="preserve"> 14 февраля</w:t>
+      </w:r>
+    </w:p>
+    <w:p>
+      <w:hyperlink r:id="rId18" w:anchor="setHomeButtonEnabled(boolean)" w:history="1">
+        <w:r>
+          <w:rPr>
+            <w:rStyle w:val="a3"/>
+          </w:rPr>
+          <w:t>http://developer.android.com/reference/android/app/ActionBar.html#setHomeButtonEnabled(boolean)</w:t>
+        </w:r>
+      </w:hyperlink>
+      <w:r>
+        <w:t xml:space="preserve"> 16 февраля</w:t>
+      </w:r>
+    </w:p>
+    <w:p/>
+    <w:p/>
     <w:sectPr>
       <w:pgSz w:w="11906" w:h="16838"/>
       <w:pgMar w:top="1134" w:right="850" w:bottom="1134" w:left="1701" w:header="708" w:footer="708" w:gutter="0"/>

</xml_diff>

<commit_message>
Edit page choose of product
</commit_message>
<xml_diff>
--- a/Список литературы - диплом.docx
+++ b/Список литературы - диплом.docx
@@ -9,17 +9,56 @@
             <w:rStyle w:val="a3"/>
             <w:lang w:val="en-US"/>
           </w:rPr>
-          <w:t>http://developer.android.com/training/basics/network-ops/xml.html</w:t>
-        </w:r>
-      </w:hyperlink>
-      <w:r>
-        <w:rPr>
-          <w:lang w:val="en-US"/>
-        </w:rPr>
-        <w:t xml:space="preserve"> 12 </w:t>
-      </w:r>
-      <w:r>
-        <w:t>апреля</w:t>
+          <w:t>http</w:t>
+        </w:r>
+        <w:r>
+          <w:rPr>
+            <w:rStyle w:val="a3"/>
+          </w:rPr>
+          <w:t>://</w:t>
+        </w:r>
+        <w:r>
+          <w:rPr>
+            <w:rStyle w:val="a3"/>
+            <w:lang w:val="en-US"/>
+          </w:rPr>
+          <w:t>www</w:t>
+        </w:r>
+        <w:r>
+          <w:rPr>
+            <w:rStyle w:val="a3"/>
+          </w:rPr>
+          <w:t>.</w:t>
+        </w:r>
+        <w:r>
+          <w:rPr>
+            <w:rStyle w:val="a3"/>
+            <w:lang w:val="en-US"/>
+          </w:rPr>
+          <w:t>androprogrammer</w:t>
+        </w:r>
+        <w:r>
+          <w:rPr>
+            <w:rStyle w:val="a3"/>
+          </w:rPr>
+          <w:t>.</w:t>
+        </w:r>
+        <w:r>
+          <w:rPr>
+            <w:rStyle w:val="a3"/>
+            <w:lang w:val="en-US"/>
+          </w:rPr>
+          <w:t>com</w:t>
+        </w:r>
+        <w:r>
+          <w:rPr>
+            <w:rStyle w:val="a3"/>
+          </w:rPr>
+          <w:t>/</w:t>
+        </w:r>
+      </w:hyperlink>
+      <w:r>
+        <w:t xml:space="preserve"> 21 марта</w:t>
       </w:r>
       <w:bookmarkStart w:id="0" w:name="_GoBack"/>
       <w:bookmarkEnd w:id="0"/>
@@ -29,6 +68,140 @@
         <w:r>
           <w:rPr>
             <w:rStyle w:val="a3"/>
+            <w:lang w:val="en-US"/>
+          </w:rPr>
+          <w:t>http</w:t>
+        </w:r>
+        <w:r>
+          <w:rPr>
+            <w:rStyle w:val="a3"/>
+          </w:rPr>
+          <w:t>://</w:t>
+        </w:r>
+        <w:r>
+          <w:rPr>
+            <w:rStyle w:val="a3"/>
+            <w:lang w:val="en-US"/>
+          </w:rPr>
+          <w:t>developer</w:t>
+        </w:r>
+        <w:r>
+          <w:rPr>
+            <w:rStyle w:val="a3"/>
+          </w:rPr>
+          <w:t>.</w:t>
+        </w:r>
+        <w:r>
+          <w:rPr>
+            <w:rStyle w:val="a3"/>
+            <w:lang w:val="en-US"/>
+          </w:rPr>
+          <w:t>android</w:t>
+        </w:r>
+        <w:r>
+          <w:rPr>
+            <w:rStyle w:val="a3"/>
+          </w:rPr>
+          <w:t>.</w:t>
+        </w:r>
+        <w:r>
+          <w:rPr>
+            <w:rStyle w:val="a3"/>
+            <w:lang w:val="en-US"/>
+          </w:rPr>
+          <w:t>com</w:t>
+        </w:r>
+        <w:r>
+          <w:rPr>
+            <w:rStyle w:val="a3"/>
+          </w:rPr>
+          <w:t>/</w:t>
+        </w:r>
+        <w:r>
+          <w:rPr>
+            <w:rStyle w:val="a3"/>
+            <w:lang w:val="en-US"/>
+          </w:rPr>
+          <w:t>training</w:t>
+        </w:r>
+        <w:r>
+          <w:rPr>
+            <w:rStyle w:val="a3"/>
+          </w:rPr>
+          <w:t>/</w:t>
+        </w:r>
+        <w:r>
+          <w:rPr>
+            <w:rStyle w:val="a3"/>
+            <w:lang w:val="en-US"/>
+          </w:rPr>
+          <w:t>basics</w:t>
+        </w:r>
+        <w:r>
+          <w:rPr>
+            <w:rStyle w:val="a3"/>
+          </w:rPr>
+          <w:t>/</w:t>
+        </w:r>
+        <w:r>
+          <w:rPr>
+            <w:rStyle w:val="a3"/>
+            <w:lang w:val="en-US"/>
+          </w:rPr>
+          <w:t>network</w:t>
+        </w:r>
+        <w:r>
+          <w:rPr>
+            <w:rStyle w:val="a3"/>
+          </w:rPr>
+          <w:t>-</w:t>
+        </w:r>
+        <w:r>
+          <w:rPr>
+            <w:rStyle w:val="a3"/>
+            <w:lang w:val="en-US"/>
+          </w:rPr>
+          <w:t>ops</w:t>
+        </w:r>
+        <w:r>
+          <w:rPr>
+            <w:rStyle w:val="a3"/>
+          </w:rPr>
+          <w:t>/</w:t>
+        </w:r>
+        <w:r>
+          <w:rPr>
+            <w:rStyle w:val="a3"/>
+            <w:lang w:val="en-US"/>
+          </w:rPr>
+          <w:t>xml</w:t>
+        </w:r>
+        <w:r>
+          <w:rPr>
+            <w:rStyle w:val="a3"/>
+          </w:rPr>
+          <w:t>.</w:t>
+        </w:r>
+        <w:r>
+          <w:rPr>
+            <w:rStyle w:val="a3"/>
+            <w:lang w:val="en-US"/>
+          </w:rPr>
+          <w:t>html</w:t>
+        </w:r>
+      </w:hyperlink>
+      <w:r>
+        <w:t xml:space="preserve"> 12 </w:t>
+      </w:r>
+      <w:r>
+        <w:t>апреля</w:t>
+      </w:r>
+    </w:p>
+    <w:p>
+      <w:hyperlink r:id="rId7" w:history="1">
+        <w:r>
+          <w:rPr>
+            <w:rStyle w:val="a3"/>
           </w:rPr>
           <w:t>https://www.dropbox.com/developers/sync</w:t>
         </w:r>
@@ -38,7 +211,7 @@
       </w:r>
     </w:p>
     <w:p>
-      <w:hyperlink r:id="rId7" w:history="1">
+      <w:hyperlink r:id="rId8" w:history="1">
         <w:r>
           <w:rPr>
             <w:rStyle w:val="a3"/>
@@ -162,7 +335,7 @@
       </w:r>
     </w:p>
     <w:p>
-      <w:hyperlink r:id="rId8" w:history="1">
+      <w:hyperlink r:id="rId9" w:history="1">
         <w:r>
           <w:rPr>
             <w:rStyle w:val="a3"/>
@@ -178,7 +351,7 @@
       </w:r>
     </w:p>
     <w:p>
-      <w:hyperlink r:id="rId9" w:anchor="making_authorized_api_requests" w:history="1">
+      <w:hyperlink r:id="rId10" w:anchor="making_authorized_api_requests" w:history="1">
         <w:r>
           <w:rPr>
             <w:rStyle w:val="a3"/>
@@ -191,7 +364,7 @@
       </w:r>
     </w:p>
     <w:p>
-      <w:hyperlink r:id="rId10" w:history="1">
+      <w:hyperlink r:id="rId11" w:history="1">
         <w:r>
           <w:rPr>
             <w:rStyle w:val="a3"/>
@@ -204,7 +377,7 @@
       </w:r>
     </w:p>
     <w:p>
-      <w:hyperlink r:id="rId11" w:history="1">
+      <w:hyperlink r:id="rId12" w:history="1">
         <w:r>
           <w:rPr>
             <w:rStyle w:val="a3"/>
@@ -217,7 +390,7 @@
       </w:r>
     </w:p>
     <w:p>
-      <w:hyperlink r:id="rId12" w:history="1">
+      <w:hyperlink r:id="rId13" w:history="1">
         <w:r>
           <w:rPr>
             <w:rStyle w:val="a3"/>
@@ -231,7 +404,7 @@
     </w:p>
     <w:p/>
     <w:p>
-      <w:hyperlink r:id="rId13" w:history="1">
+      <w:hyperlink r:id="rId14" w:history="1">
         <w:r>
           <w:rPr>
             <w:rStyle w:val="a3"/>
@@ -247,7 +420,7 @@
       </w:r>
     </w:p>
     <w:p>
-      <w:hyperlink r:id="rId14" w:history="1">
+      <w:hyperlink r:id="rId15" w:history="1">
         <w:r>
           <w:rPr>
             <w:rStyle w:val="a3"/>
@@ -260,7 +433,7 @@
       </w:r>
     </w:p>
     <w:p>
-      <w:hyperlink r:id="rId15" w:history="1">
+      <w:hyperlink r:id="rId16" w:history="1">
         <w:r>
           <w:rPr>
             <w:rStyle w:val="a3"/>
@@ -273,7 +446,7 @@
       </w:r>
     </w:p>
     <w:p>
-      <w:hyperlink r:id="rId16" w:history="1">
+      <w:hyperlink r:id="rId17" w:history="1">
         <w:r>
           <w:rPr>
             <w:rStyle w:val="a3"/>
@@ -286,7 +459,7 @@
       </w:r>
     </w:p>
     <w:p>
-      <w:hyperlink r:id="rId17" w:history="1">
+      <w:hyperlink r:id="rId18" w:history="1">
         <w:r>
           <w:rPr>
             <w:rStyle w:val="a3"/>
@@ -299,7 +472,7 @@
       </w:r>
     </w:p>
     <w:p>
-      <w:hyperlink r:id="rId18" w:anchor="setHomeButtonEnabled(boolean)" w:history="1">
+      <w:hyperlink r:id="rId19" w:anchor="setHomeButtonEnabled(boolean)" w:history="1">
         <w:r>
           <w:rPr>
             <w:rStyle w:val="a3"/>

</xml_diff>